<commit_message>
correcao do artefato 17
</commit_message>
<xml_diff>
--- a/16. DFD Essencial para cada capacidade.docx
+++ b/16. DFD Essencial para cada capacidade.docx
@@ -3,6 +3,11 @@
 <w:document xmlns:wpc="http://schemas.microsoft.com/office/word/2010/wordprocessingCanvas" xmlns:cx="http://schemas.microsoft.com/office/drawing/2014/chartex" xmlns:cx1="http://schemas.microsoft.com/office/drawing/2015/9/8/chartex" xmlns:cx2="http://schemas.microsoft.com/office/drawing/2015/10/21/chartex" xmlns:cx3="http://schemas.microsoft.com/office/drawing/2016/5/9/chartex" xmlns:cx4="http://schemas.microsoft.com/office/drawing/2016/5/10/chartex" xmlns:cx5="http://schemas.microsoft.com/office/drawing/2016/5/11/chartex" xmlns:cx6="http://schemas.microsoft.com/office/drawing/2016/5/12/chartex" xmlns:cx7="http://schemas.microsoft.com/office/drawing/2016/5/13/chartex" xmlns:cx8="http://schemas.microsoft.com/office/drawing/2016/5/14/chartex" xmlns:mc="http://schemas.openxmlformats.org/markup-compatibility/2006" xmlns:aink="http://schemas.microsoft.com/office/drawing/2016/ink" xmlns:am3d="http://schemas.microsoft.com/office/drawing/2017/model3d" xmlns:o="urn:schemas-microsoft-com:office:office" xmlns:r="http://schemas.openxmlformats.org/officeDocument/2006/relationships" xmlns:m="http://schemas.openxmlformats.org/officeDocument/2006/math" xmlns:v="urn:schemas-microsoft-com:vml" xmlns:wp14="http://schemas.microsoft.com/office/word/2010/wordprocessingDrawing" xmlns:wp="http://schemas.openxmlformats.org/drawingml/2006/wordprocessingDrawing" xmlns:w10="urn:schemas-microsoft-com:office:word" xmlns:w="http://schemas.openxmlformats.org/wordprocessingml/2006/main" xmlns:w14="http://schemas.microsoft.com/office/word/2010/wordml" xmlns:w15="http://schemas.microsoft.com/office/word/2012/wordml" xmlns:w16cex="http://schemas.microsoft.com/office/word/2018/wordml/cex" xmlns:w16cid="http://schemas.microsoft.com/office/word/2016/wordml/cid" xmlns:w16="http://schemas.microsoft.com/office/word/2018/wordml" xmlns:w16se="http://schemas.microsoft.com/office/word/2015/wordml/symex" xmlns:wpg="http://schemas.microsoft.com/office/word/2010/wordprocessingGroup" xmlns:wpi="http://schemas.microsoft.com/office/word/2010/wordprocessingInk" xmlns:wne="http://schemas.microsoft.com/office/word/2006/wordml" xmlns:wps="http://schemas.microsoft.com/office/word/2010/wordprocessingShape" mc:Ignorable="w14 w15 w16se w16cid w16 w16cex wp14">
   <w:body>
     <w:p>
+      <w:pPr>
+        <w:rPr>
+          <w:u w:val="single"/>
+        </w:rPr>
+      </w:pPr>
       <w:r>
         <w:rPr>
           <w:noProof/>
@@ -56,16 +61,179 @@
           </wp:inline>
         </w:drawing>
       </w:r>
+    </w:p>
+    <w:p>
+      <w:pPr>
+        <w:rPr>
+          <w:u w:val="single"/>
+        </w:rPr>
+      </w:pPr>
+    </w:p>
+    <w:p>
+      <w:pPr>
+        <w:rPr>
+          <w:u w:val="single"/>
+        </w:rPr>
+      </w:pPr>
+    </w:p>
+    <w:p>
+      <w:pPr>
+        <w:rPr>
+          <w:u w:val="single"/>
+        </w:rPr>
+      </w:pPr>
       <w:r>
         <w:rPr>
           <w:noProof/>
         </w:rPr>
         <w:lastRenderedPageBreak/>
+        <mc:AlternateContent>
+          <mc:Choice Requires="wps">
+            <w:drawing>
+              <wp:inline distT="0" distB="0" distL="0" distR="0" wp14:anchorId="3969AA20" wp14:editId="51B47FFC">
+                <wp:extent cx="300355" cy="300355"/>
+                <wp:effectExtent l="0" t="0" r="0" b="0"/>
+                <wp:docPr id="2" name="Retângulo 2"/>
+                <wp:cNvGraphicFramePr>
+                  <a:graphicFrameLocks xmlns:a="http://schemas.openxmlformats.org/drawingml/2006/main" noChangeAspect="1"/>
+                </wp:cNvGraphicFramePr>
+                <a:graphic xmlns:a="http://schemas.openxmlformats.org/drawingml/2006/main">
+                  <a:graphicData uri="http://schemas.microsoft.com/office/word/2010/wordprocessingShape">
+                    <wps:wsp>
+                      <wps:cNvSpPr>
+                        <a:spLocks noChangeAspect="1" noChangeArrowheads="1"/>
+                      </wps:cNvSpPr>
+                      <wps:spPr bwMode="auto">
+                        <a:xfrm>
+                          <a:off x="0" y="0"/>
+                          <a:ext cx="300355" cy="300355"/>
+                        </a:xfrm>
+                        <a:prstGeom prst="rect">
+                          <a:avLst/>
+                        </a:prstGeom>
+                        <a:noFill/>
+                        <a:ln>
+                          <a:noFill/>
+                        </a:ln>
+                        <a:extLst>
+                          <a:ext uri="{909E8E84-426E-40DD-AFC4-6F175D3DCCD1}">
+                            <a14:hiddenFill xmlns:a14="http://schemas.microsoft.com/office/drawing/2010/main">
+                              <a:solidFill>
+                                <a:srgbClr val="FFFFFF"/>
+                              </a:solidFill>
+                            </a14:hiddenFill>
+                          </a:ext>
+                          <a:ext uri="{91240B29-F687-4F45-9708-019B960494DF}">
+                            <a14:hiddenLine xmlns:a14="http://schemas.microsoft.com/office/drawing/2010/main" w="9525">
+                              <a:solidFill>
+                                <a:srgbClr val="000000"/>
+                              </a:solidFill>
+                              <a:miter lim="800000"/>
+                              <a:headEnd/>
+                              <a:tailEnd/>
+                            </a14:hiddenLine>
+                          </a:ext>
+                        </a:extLst>
+                      </wps:spPr>
+                      <wps:bodyPr rot="0" vert="horz" wrap="square" lIns="91440" tIns="45720" rIns="91440" bIns="45720" anchor="t" anchorCtr="0" upright="1">
+                        <a:noAutofit/>
+                      </wps:bodyPr>
+                    </wps:wsp>
+                  </a:graphicData>
+                </a:graphic>
+              </wp:inline>
+            </w:drawing>
+          </mc:Choice>
+          <mc:Fallback>
+            <w:pict>
+              <v:rect w14:anchorId="54E08BB3" id="Retângulo 2" o:spid="_x0000_s1026" style="width:23.65pt;height:23.65pt;visibility:visible;mso-wrap-style:square;mso-left-percent:-10001;mso-top-percent:-10001;mso-position-horizontal:absolute;mso-position-horizontal-relative:char;mso-position-vertical:absolute;mso-position-vertical-relative:line;mso-left-percent:-10001;mso-top-percent:-10001;v-text-anchor:top" o:gfxdata="UEsDBBQABgAIAAAAIQC2gziS/gAAAOEBAAATAAAAW0NvbnRlbnRfVHlwZXNdLnhtbJSRQU7DMBBF&#10;90jcwfIWJU67QAgl6YK0S0CoHGBkTxKLZGx5TGhvj5O2G0SRWNoz/78nu9wcxkFMGNg6quQqL6RA&#10;0s5Y6ir5vt9lD1JwBDIwOMJKHpHlpr69KfdHjyxSmriSfYz+USnWPY7AufNIadK6MEJMx9ApD/oD&#10;OlTrorhX2lFEilmcO2RdNtjC5xDF9pCuTyYBB5bi6bQ4syoJ3g9WQ0ymaiLzg5KdCXlKLjvcW893&#10;SUOqXwnz5DrgnHtJTxOsQfEKIT7DmDSUCaxw7Rqn8787ZsmRM9e2VmPeBN4uqYvTtW7jvijg9N/y&#10;JsXecLq0q+WD6m8AAAD//wMAUEsDBBQABgAIAAAAIQA4/SH/1gAAAJQBAAALAAAAX3JlbHMvLnJl&#10;bHOkkMFqwzAMhu+DvYPRfXGawxijTi+j0GvpHsDYimMaW0Yy2fr2M4PBMnrbUb/Q94l/f/hMi1qR&#10;JVI2sOt6UJgd+ZiDgffL8ekFlFSbvV0oo4EbChzGx4f9GRdb25HMsYhqlCwG5lrLq9biZkxWOiqY&#10;22YiTra2kYMu1l1tQD30/bPm3wwYN0x18gb45AdQl1tp5j/sFB2T0FQ7R0nTNEV3j6o9feQzro1i&#10;OWA14Fm+Q8a1a8+Bvu/d/dMb2JY5uiPbhG/ktn4cqGU/er3pcvwCAAD//wMAUEsDBBQABgAIAAAA&#10;IQB97fnw8QEAAMUDAAAOAAAAZHJzL2Uyb0RvYy54bWysU0tu2zAQ3RfoHQjua8mO3Y9gOQgSpCiQ&#10;tkGTHGBMURJRicMOacvucXqVXqxDynaddld0Q8xPb968GS0vd30ntpq8QVvK6SSXQluFlbFNKZ8e&#10;b1+9lcIHsBV0aHUp99rLy9XLF8vBFXqGLXaVJsEg1heDK2UbgiuyzKtW9+An6LTlZI3UQ2CXmqwi&#10;GBi977JZnr/OBqTKESrtPUdvxqRcJfy61ip8rmuvg+hKydxCeim96/hmqyUUDYFrjTrQgH9g0YOx&#10;3PQEdQMBxIbMX1C9UYQe6zBR2GdY10bpNANPM83/mOahBafTLCyOdyeZ/P+DVZ+29yRMVcqZFBZ6&#10;XtEXHX7+sM2mQzGL+gzOF1z24O4pTujdHaqvXli8bsE2+so7Vpl3z98fQ0Q4tBoqJjqNENkzjOh4&#10;RhPr4SNW3BE2AZN6u5r62IN1Ebu0pP1pSXoXhOLgRZ5fLBZSKE4d7NgBiuPHjnx4r7EX0SglMbsE&#10;Dts7H8bSY0nsZfHWdB3HoejsswBjxkgiH/mOUqyx2jN3wvGW+PbZaJG+SzHwHZXSf9sAaSm6D5bn&#10;fzedz+PhJWe+eDNjh84z6/MMWMVQpQxSjOZ1GI9148g0bZJ55HjFmtUmzRP1HFkdyPKtJEUOdx2P&#10;8dxPVb//vtUvAAAA//8DAFBLAwQUAAYACAAAACEAvGASSdoAAAADAQAADwAAAGRycy9kb3ducmV2&#10;LnhtbEyPT0vDQBDF74LfYRnBi9iNf1CJ2RQpiEWEYqo9T7NjEszOptltEr+9Uz3oZR7DG977TTaf&#10;XKsG6kPj2cDFLAFFXHrbcGXgbf14fgcqRGSLrWcy8EUB5vnxUYap9SO/0lDESkkIhxQN1DF2qdah&#10;rMlhmPmOWLwP3zuMsvaVtj2OEu5afZkkN9phw9JQY0eLmsrPYu8MjOVq2KxfnvTqbLP0vFvuFsX7&#10;szGnJ9PDPahIU/w7hgO+oEMuTFu/ZxtUa0AeiT9TvOvbK1DbX9V5pv+z598AAAD//wMAUEsBAi0A&#10;FAAGAAgAAAAhALaDOJL+AAAA4QEAABMAAAAAAAAAAAAAAAAAAAAAAFtDb250ZW50X1R5cGVzXS54&#10;bWxQSwECLQAUAAYACAAAACEAOP0h/9YAAACUAQAACwAAAAAAAAAAAAAAAAAvAQAAX3JlbHMvLnJl&#10;bHNQSwECLQAUAAYACAAAACEAfe358PEBAADFAwAADgAAAAAAAAAAAAAAAAAuAgAAZHJzL2Uyb0Rv&#10;Yy54bWxQSwECLQAUAAYACAAAACEAvGASSdoAAAADAQAADwAAAAAAAAAAAAAAAABLBAAAZHJzL2Rv&#10;d25yZXYueG1sUEsFBgAAAAAEAAQA8wAAAFIFAAAAAA==&#10;" filled="f" stroked="f">
+                <o:lock v:ext="edit" aspectratio="t"/>
+                <w10:anchorlock/>
+              </v:rect>
+            </w:pict>
+          </mc:Fallback>
+        </mc:AlternateContent>
+      </w:r>
+      <w:r>
+        <w:rPr>
+          <w:noProof/>
+        </w:rPr>
+        <mc:AlternateContent>
+          <mc:Choice Requires="wps">
+            <w:drawing>
+              <wp:inline distT="0" distB="0" distL="0" distR="0" wp14:anchorId="7DADCA1C" wp14:editId="1B662500">
+                <wp:extent cx="300355" cy="300355"/>
+                <wp:effectExtent l="0" t="0" r="0" b="0"/>
+                <wp:docPr id="3" name="Retângulo 3"/>
+                <wp:cNvGraphicFramePr>
+                  <a:graphicFrameLocks xmlns:a="http://schemas.openxmlformats.org/drawingml/2006/main" noChangeAspect="1"/>
+                </wp:cNvGraphicFramePr>
+                <a:graphic xmlns:a="http://schemas.openxmlformats.org/drawingml/2006/main">
+                  <a:graphicData uri="http://schemas.microsoft.com/office/word/2010/wordprocessingShape">
+                    <wps:wsp>
+                      <wps:cNvSpPr>
+                        <a:spLocks noChangeAspect="1" noChangeArrowheads="1"/>
+                      </wps:cNvSpPr>
+                      <wps:spPr bwMode="auto">
+                        <a:xfrm>
+                          <a:off x="0" y="0"/>
+                          <a:ext cx="300355" cy="300355"/>
+                        </a:xfrm>
+                        <a:prstGeom prst="rect">
+                          <a:avLst/>
+                        </a:prstGeom>
+                        <a:noFill/>
+                        <a:ln>
+                          <a:noFill/>
+                        </a:ln>
+                        <a:extLst>
+                          <a:ext uri="{909E8E84-426E-40DD-AFC4-6F175D3DCCD1}">
+                            <a14:hiddenFill xmlns:a14="http://schemas.microsoft.com/office/drawing/2010/main">
+                              <a:solidFill>
+                                <a:srgbClr val="FFFFFF"/>
+                              </a:solidFill>
+                            </a14:hiddenFill>
+                          </a:ext>
+                          <a:ext uri="{91240B29-F687-4F45-9708-019B960494DF}">
+                            <a14:hiddenLine xmlns:a14="http://schemas.microsoft.com/office/drawing/2010/main" w="9525">
+                              <a:solidFill>
+                                <a:srgbClr val="000000"/>
+                              </a:solidFill>
+                              <a:miter lim="800000"/>
+                              <a:headEnd/>
+                              <a:tailEnd/>
+                            </a14:hiddenLine>
+                          </a:ext>
+                        </a:extLst>
+                      </wps:spPr>
+                      <wps:bodyPr rot="0" vert="horz" wrap="square" lIns="91440" tIns="45720" rIns="91440" bIns="45720" anchor="t" anchorCtr="0" upright="1">
+                        <a:noAutofit/>
+                      </wps:bodyPr>
+                    </wps:wsp>
+                  </a:graphicData>
+                </a:graphic>
+              </wp:inline>
+            </w:drawing>
+          </mc:Choice>
+          <mc:Fallback>
+            <w:pict>
+              <v:rect w14:anchorId="7DB91B4E" id="Retângulo 3" o:spid="_x0000_s1026" style="width:23.65pt;height:23.65pt;visibility:visible;mso-wrap-style:square;mso-left-percent:-10001;mso-top-percent:-10001;mso-position-horizontal:absolute;mso-position-horizontal-relative:char;mso-position-vertical:absolute;mso-position-vertical-relative:line;mso-left-percent:-10001;mso-top-percent:-10001;v-text-anchor:top" o:gfxdata="UEsDBBQABgAIAAAAIQC2gziS/gAAAOEBAAATAAAAW0NvbnRlbnRfVHlwZXNdLnhtbJSRQU7DMBBF&#10;90jcwfIWJU67QAgl6YK0S0CoHGBkTxKLZGx5TGhvj5O2G0SRWNoz/78nu9wcxkFMGNg6quQqL6RA&#10;0s5Y6ir5vt9lD1JwBDIwOMJKHpHlpr69KfdHjyxSmriSfYz+USnWPY7AufNIadK6MEJMx9ApD/oD&#10;OlTrorhX2lFEilmcO2RdNtjC5xDF9pCuTyYBB5bi6bQ4syoJ3g9WQ0ymaiLzg5KdCXlKLjvcW893&#10;SUOqXwnz5DrgnHtJTxOsQfEKIT7DmDSUCaxw7Rqn8787ZsmRM9e2VmPeBN4uqYvTtW7jvijg9N/y&#10;JsXecLq0q+WD6m8AAAD//wMAUEsDBBQABgAIAAAAIQA4/SH/1gAAAJQBAAALAAAAX3JlbHMvLnJl&#10;bHOkkMFqwzAMhu+DvYPRfXGawxijTi+j0GvpHsDYimMaW0Yy2fr2M4PBMnrbUb/Q94l/f/hMi1qR&#10;JVI2sOt6UJgd+ZiDgffL8ekFlFSbvV0oo4EbChzGx4f9GRdb25HMsYhqlCwG5lrLq9biZkxWOiqY&#10;22YiTra2kYMu1l1tQD30/bPm3wwYN0x18gb45AdQl1tp5j/sFB2T0FQ7R0nTNEV3j6o9feQzro1i&#10;OWA14Fm+Q8a1a8+Bvu/d/dMb2JY5uiPbhG/ktn4cqGU/er3pcvwCAAD//wMAUEsDBBQABgAIAAAA&#10;IQA0vo817wEAAMUDAAAOAAAAZHJzL2Uyb0RvYy54bWysU9uO0zAQfUfiHyy/06Q3LlHT1WpXi5AW&#10;WLHwAVPHSSwSjxm7Tcvn8Cv8GGOnLV14Q7xYc8uZM2cmq6t934mdJm/QlnI6yaXQVmFlbFPKL5/v&#10;XryWwgewFXRodSkP2sur9fNnq8EVeoYtdpUmwSDWF4MrZRuCK7LMq1b34CfotOVkjdRDYJearCIY&#10;GL3vslmev8wGpMoRKu09R2/HpFwn/LrWKnysa6+D6ErJ3EJ6Kb2b+GbrFRQNgWuNOtKAf2DRg7Hc&#10;9Ax1CwHElsxfUL1RhB7rMFHYZ1jXRuk0A08zzf+Y5rEFp9MsLI53Z5n8/4NVH3YPJExVyrkUFnpe&#10;0Scdfv6wzbZDMY/6DM4XXPboHihO6N09qq9eWLxpwTb62jtWmXfP359CRDi0GiomOo0Q2ROM6HhG&#10;E5vhPVbcEbYBk3r7mvrYg3UR+7Skw3lJeh+E4uA8z+fLpRSKU0c7doDi9LEjH95q7EU0SknMLoHD&#10;7t6HsfRUEntZvDNdx3EoOvskwJgxkshHvqMUG6wOzJ1wvCW+fTZapO9SDHxHpfTftkBaiu6d5fnf&#10;TBeLeHjJWSxfzdihy8zmMgNWMVQpgxSjeRPGY906Mk2bZB45XrNmtUnzRD1HVkeyfCtJkeNdx2O8&#10;9FPV779v/QsAAP//AwBQSwMEFAAGAAgAAAAhALxgEknaAAAAAwEAAA8AAABkcnMvZG93bnJldi54&#10;bWxMj09Lw0AQxe+C32EZwYvYjX9QidkUKYhFhGKqPU+zYxLMzqbZbRK/vVM96GUewxve+002n1yr&#10;BupD49nAxSwBRVx623Bl4G39eH4HKkRki61nMvBFAeb58VGGqfUjv9JQxEpJCIcUDdQxdqnWoazJ&#10;YZj5jli8D987jLL2lbY9jhLuWn2ZJDfaYcPSUGNHi5rKz2LvDIzlatisX5706myz9Lxb7hbF+7Mx&#10;pyfTwz2oSFP8O4YDvqBDLkxbv2cbVGtAHok/U7zr2ytQ21/Veab/s+ffAAAA//8DAFBLAQItABQA&#10;BgAIAAAAIQC2gziS/gAAAOEBAAATAAAAAAAAAAAAAAAAAAAAAABbQ29udGVudF9UeXBlc10ueG1s&#10;UEsBAi0AFAAGAAgAAAAhADj9If/WAAAAlAEAAAsAAAAAAAAAAAAAAAAALwEAAF9yZWxzLy5yZWxz&#10;UEsBAi0AFAAGAAgAAAAhADS+jzXvAQAAxQMAAA4AAAAAAAAAAAAAAAAALgIAAGRycy9lMm9Eb2Mu&#10;eG1sUEsBAi0AFAAGAAgAAAAhALxgEknaAAAAAwEAAA8AAAAAAAAAAAAAAAAASQQAAGRycy9kb3du&#10;cmV2LnhtbFBLBQYAAAAABAAEAPMAAABQBQAAAAA=&#10;" filled="f" stroked="f">
+                <o:lock v:ext="edit" aspectratio="t"/>
+                <w10:anchorlock/>
+              </v:rect>
+            </w:pict>
+          </mc:Fallback>
+        </mc:AlternateContent>
+      </w:r>
+      <w:r>
+        <w:rPr>
+          <w:noProof/>
+        </w:rPr>
         <w:drawing>
-          <wp:inline distT="0" distB="0" distL="0" distR="0" wp14:anchorId="7C0C3734" wp14:editId="77004AA6">
-            <wp:extent cx="5760085" cy="6105602"/>
-            <wp:effectExtent l="0" t="0" r="0" b="9525"/>
-            <wp:docPr id="8" name="Imagem 8"/>
+          <wp:inline distT="0" distB="0" distL="0" distR="0" wp14:anchorId="542B2B2A" wp14:editId="41CAD81A">
+            <wp:extent cx="5131559" cy="6399530"/>
+            <wp:effectExtent l="0" t="0" r="0" b="1270"/>
+            <wp:docPr id="4" name="Imagem 4"/>
             <wp:cNvGraphicFramePr>
               <a:graphicFrameLocks xmlns:a="http://schemas.openxmlformats.org/drawingml/2006/main" noChangeAspect="1"/>
             </wp:cNvGraphicFramePr>
@@ -73,36 +241,23 @@
               <a:graphicData uri="http://schemas.openxmlformats.org/drawingml/2006/picture">
                 <pic:pic xmlns:pic="http://schemas.openxmlformats.org/drawingml/2006/picture">
                   <pic:nvPicPr>
-                    <pic:cNvPr id="0" name="Picture 3"/>
-                    <pic:cNvPicPr>
-                      <a:picLocks noChangeAspect="1" noChangeArrowheads="1"/>
-                    </pic:cNvPicPr>
+                    <pic:cNvPr id="1" name=""/>
+                    <pic:cNvPicPr/>
                   </pic:nvPicPr>
                   <pic:blipFill>
-                    <a:blip r:embed="rId8">
-                      <a:extLst>
-                        <a:ext uri="{28A0092B-C50C-407E-A947-70E740481C1C}">
-                          <a14:useLocalDpi xmlns:a14="http://schemas.microsoft.com/office/drawing/2010/main" val="0"/>
-                        </a:ext>
-                      </a:extLst>
-                    </a:blip>
-                    <a:srcRect/>
+                    <a:blip r:embed="rId8"/>
                     <a:stretch>
                       <a:fillRect/>
                     </a:stretch>
                   </pic:blipFill>
-                  <pic:spPr bwMode="auto">
+                  <pic:spPr>
                     <a:xfrm>
                       <a:off x="0" y="0"/>
-                      <a:ext cx="5760085" cy="6105602"/>
+                      <a:ext cx="5184663" cy="6465756"/>
                     </a:xfrm>
                     <a:prstGeom prst="rect">
                       <a:avLst/>
                     </a:prstGeom>
-                    <a:noFill/>
-                    <a:ln>
-                      <a:noFill/>
-                    </a:ln>
                   </pic:spPr>
                 </pic:pic>
               </a:graphicData>
@@ -138,27 +293,77 @@
           <w:u w:val="single"/>
         </w:rPr>
       </w:pPr>
-    </w:p>
-    <w:p>
-      <w:pPr>
-        <w:rPr>
-          <w:u w:val="single"/>
-        </w:rPr>
-      </w:pPr>
-    </w:p>
-    <w:p>
-      <w:pPr>
-        <w:rPr>
-          <w:u w:val="single"/>
-        </w:rPr>
-      </w:pPr>
-    </w:p>
-    <w:p>
-      <w:pPr>
-        <w:rPr>
-          <w:u w:val="single"/>
-        </w:rPr>
-      </w:pPr>
+      <w:r>
+        <w:rPr>
+          <w:noProof/>
+        </w:rPr>
+        <mc:AlternateContent>
+          <mc:Choice Requires="wps">
+            <w:drawing>
+              <wp:inline distT="0" distB="0" distL="0" distR="0" wp14:anchorId="479EAD4A" wp14:editId="741AD8BB">
+                <wp:extent cx="300355" cy="300355"/>
+                <wp:effectExtent l="0" t="0" r="0" b="0"/>
+                <wp:docPr id="1" name="Retângulo 1"/>
+                <wp:cNvGraphicFramePr>
+                  <a:graphicFrameLocks xmlns:a="http://schemas.openxmlformats.org/drawingml/2006/main" noChangeAspect="1"/>
+                </wp:cNvGraphicFramePr>
+                <a:graphic xmlns:a="http://schemas.openxmlformats.org/drawingml/2006/main">
+                  <a:graphicData uri="http://schemas.microsoft.com/office/word/2010/wordprocessingShape">
+                    <wps:wsp>
+                      <wps:cNvSpPr>
+                        <a:spLocks noChangeAspect="1" noChangeArrowheads="1"/>
+                      </wps:cNvSpPr>
+                      <wps:spPr bwMode="auto">
+                        <a:xfrm>
+                          <a:off x="0" y="0"/>
+                          <a:ext cx="300355" cy="300355"/>
+                        </a:xfrm>
+                        <a:prstGeom prst="rect">
+                          <a:avLst/>
+                        </a:prstGeom>
+                        <a:noFill/>
+                        <a:ln>
+                          <a:noFill/>
+                        </a:ln>
+                        <a:extLst>
+                          <a:ext uri="{909E8E84-426E-40DD-AFC4-6F175D3DCCD1}">
+                            <a14:hiddenFill xmlns:a14="http://schemas.microsoft.com/office/drawing/2010/main">
+                              <a:solidFill>
+                                <a:srgbClr val="FFFFFF"/>
+                              </a:solidFill>
+                            </a14:hiddenFill>
+                          </a:ext>
+                          <a:ext uri="{91240B29-F687-4F45-9708-019B960494DF}">
+                            <a14:hiddenLine xmlns:a14="http://schemas.microsoft.com/office/drawing/2010/main" w="9525">
+                              <a:solidFill>
+                                <a:srgbClr val="000000"/>
+                              </a:solidFill>
+                              <a:miter lim="800000"/>
+                              <a:headEnd/>
+                              <a:tailEnd/>
+                            </a14:hiddenLine>
+                          </a:ext>
+                        </a:extLst>
+                      </wps:spPr>
+                      <wps:bodyPr rot="0" vert="horz" wrap="square" lIns="91440" tIns="45720" rIns="91440" bIns="45720" anchor="t" anchorCtr="0" upright="1">
+                        <a:noAutofit/>
+                      </wps:bodyPr>
+                    </wps:wsp>
+                  </a:graphicData>
+                </a:graphic>
+              </wp:inline>
+            </w:drawing>
+          </mc:Choice>
+          <mc:Fallback>
+            <w:pict>
+              <v:rect w14:anchorId="04A77602" id="Retângulo 1" o:spid="_x0000_s1026" style="width:23.65pt;height:23.65pt;visibility:visible;mso-wrap-style:square;mso-left-percent:-10001;mso-top-percent:-10001;mso-position-horizontal:absolute;mso-position-horizontal-relative:char;mso-position-vertical:absolute;mso-position-vertical-relative:line;mso-left-percent:-10001;mso-top-percent:-10001;v-text-anchor:top" o:gfxdata="UEsDBBQABgAIAAAAIQC2gziS/gAAAOEBAAATAAAAW0NvbnRlbnRfVHlwZXNdLnhtbJSRQU7DMBBF&#10;90jcwfIWJU67QAgl6YK0S0CoHGBkTxKLZGx5TGhvj5O2G0SRWNoz/78nu9wcxkFMGNg6quQqL6RA&#10;0s5Y6ir5vt9lD1JwBDIwOMJKHpHlpr69KfdHjyxSmriSfYz+USnWPY7AufNIadK6MEJMx9ApD/oD&#10;OlTrorhX2lFEilmcO2RdNtjC5xDF9pCuTyYBB5bi6bQ4syoJ3g9WQ0ymaiLzg5KdCXlKLjvcW893&#10;SUOqXwnz5DrgnHtJTxOsQfEKIT7DmDSUCaxw7Rqn8787ZsmRM9e2VmPeBN4uqYvTtW7jvijg9N/y&#10;JsXecLq0q+WD6m8AAAD//wMAUEsDBBQABgAIAAAAIQA4/SH/1gAAAJQBAAALAAAAX3JlbHMvLnJl&#10;bHOkkMFqwzAMhu+DvYPRfXGawxijTi+j0GvpHsDYimMaW0Yy2fr2M4PBMnrbUb/Q94l/f/hMi1qR&#10;JVI2sOt6UJgd+ZiDgffL8ekFlFSbvV0oo4EbChzGx4f9GRdb25HMsYhqlCwG5lrLq9biZkxWOiqY&#10;22YiTra2kYMu1l1tQD30/bPm3wwYN0x18gb45AdQl1tp5j/sFB2T0FQ7R0nTNEV3j6o9feQzro1i&#10;OWA14Fm+Q8a1a8+Bvu/d/dMb2JY5uiPbhG/ktn4cqGU/er3pcvwCAAD//wMAUEsDBBQABgAIAAAA&#10;IQDnHhJk7gEAAMUDAAAOAAAAZHJzL2Uyb0RvYy54bWysU1tu2zAQ/C/QOxD8ryU7dh+C5SBIkKJA&#10;2gZNcgCaIiWiFJdd0pbd4/QqvViXlO067V/RH4L70HB2drS83PWWbRUGA67m00nJmXISGuPamj89&#10;3r56y1mIwjXCglM136vAL1cvXywHX6kZdGAbhYxAXKgGX/MuRl8VRZCd6kWYgFeOihqwF5FCbIsG&#10;xUDovS1mZfm6GAAbjyBVCJS9GYt8lfG1VjJ+1jqoyGzNiVvMJ+Zznc5itRRVi8J3Rh5oiH9g0Qvj&#10;6NET1I2Igm3Q/AXVG4kQQMeJhL4ArY1UeQaaZlr+Mc1DJ7zKs5A4wZ9kCv8PVn7a3iMzDe2OMyd6&#10;WtEXFX/+cO3GApsmfQYfKmp78PeYJgz+DuTXwBxcd8K16ip4Unn8/phChKFToiGiGaJ4hpGCQGhs&#10;PXyEhl4UmwhZvZ3GPr1BurBdXtL+tCS1i0xS8qIsLxYLziSVDnciWYjq+LHHEN8r6Fm61ByJXQYX&#10;27sQx9ZjS3rLwa2xNvvAumcJwkyZTD7xHaVYQ7Mn7gijl8j7dOkAv3M2kI9qHr5tBCrO7AdH87+b&#10;zufJeDmYL97MKMDzyvq8IpwkqJpHzsbrdRzNuvFo2i7LPHK8Is20yfMkPUdWB7LklazIwdfJjOdx&#10;7vr9961+AQAA//8DAFBLAwQUAAYACAAAACEAvGASSdoAAAADAQAADwAAAGRycy9kb3ducmV2Lnht&#10;bEyPT0vDQBDF74LfYRnBi9iNf1CJ2RQpiEWEYqo9T7NjEszOptltEr+9Uz3oZR7DG977TTafXKsG&#10;6kPj2cDFLAFFXHrbcGXgbf14fgcqRGSLrWcy8EUB5vnxUYap9SO/0lDESkkIhxQN1DF2qdahrMlh&#10;mPmOWLwP3zuMsvaVtj2OEu5afZkkN9phw9JQY0eLmsrPYu8MjOVq2KxfnvTqbLP0vFvuFsX7szGn&#10;J9PDPahIU/w7hgO+oEMuTFu/ZxtUa0AeiT9TvOvbK1DbX9V5pv+z598AAAD//wMAUEsBAi0AFAAG&#10;AAgAAAAhALaDOJL+AAAA4QEAABMAAAAAAAAAAAAAAAAAAAAAAFtDb250ZW50X1R5cGVzXS54bWxQ&#10;SwECLQAUAAYACAAAACEAOP0h/9YAAACUAQAACwAAAAAAAAAAAAAAAAAvAQAAX3JlbHMvLnJlbHNQ&#10;SwECLQAUAAYACAAAACEA5x4SZO4BAADFAwAADgAAAAAAAAAAAAAAAAAuAgAAZHJzL2Uyb0RvYy54&#10;bWxQSwECLQAUAAYACAAAACEAvGASSdoAAAADAQAADwAAAAAAAAAAAAAAAABIBAAAZHJzL2Rvd25y&#10;ZXYueG1sUEsFBgAAAAAEAAQA8wAAAE8FAAAAAA==&#10;" filled="f" stroked="f">
+                <o:lock v:ext="edit" aspectratio="t"/>
+                <w10:anchorlock/>
+              </v:rect>
+            </w:pict>
+          </mc:Fallback>
+        </mc:AlternateContent>
+      </w:r>
     </w:p>
     <w:p>
       <w:pPr>

</xml_diff>